<commit_message>
update build probes section
</commit_message>
<xml_diff>
--- a/binder_interactive/Annotate_Variants/SCLC_5_OpenCAP_report.docx
+++ b/binder_interactive/Annotate_Variants/SCLC_5_OpenCAP_report.docx
@@ -71,7 +71,7 @@
         <w:tab/>
       </w:r>
       <w:r>
-        <w:t>Sun, Mar 17, 2019</w:t>
+        <w:t>Mon, Mar 18, 2019</w:t>
         <w:br/>
       </w:r>
       <w:r>
@@ -83,7 +83,7 @@
         <w:tab/>
       </w:r>
       <w:r>
-        <w:t>07:32:24 AM</w:t>
+        <w:t>02:58:54 PM</w:t>
       </w:r>
     </w:p>
     <w:p>

</xml_diff>